<commit_message>
second chapter improved and correct statechart one
</commit_message>
<xml_diff>
--- a/correzioni.docx
+++ b/correzioni.docx
@@ -354,8 +354,6 @@
           <w:numId w:val="6"/>
         </w:numPr>
       </w:pPr>
-      <w:bookmarkStart w:id="0" w:name="_GoBack"/>
-      <w:bookmarkEnd w:id="0"/>
       <w:r>
         <w:t xml:space="preserve"> spiegare meglio </w:t>
       </w:r>
@@ -432,18 +430,7 @@
       </w:r>
       <w:proofErr w:type="spellEnd"/>
       <w:r>
-        <w:t xml:space="preserve">; primo state sbagliata freccia </w:t>
-      </w:r>
-      <w:proofErr w:type="spellStart"/>
-      <w:r>
-        <w:t>loop</w:t>
-      </w:r>
-      <w:proofErr w:type="spellEnd"/>
-      <w:r>
-        <w:rPr>
-          <w:color w:val="70AD47" w:themeColor="accent6"/>
-        </w:rPr>
-        <w:t>(se intendi l’auto associazione si toglila)</w:t>
+        <w:t xml:space="preserve"> (intendo le frecce storte)</w:t>
       </w:r>
     </w:p>
     <w:p>
@@ -453,32 +440,76 @@
           <w:ilvl w:val="1"/>
           <w:numId w:val="6"/>
         </w:numPr>
-      </w:pPr>
-      <w:r>
-        <w:rPr>
+        <w:rPr>
+          <w:lang w:val="en-GB"/>
+        </w:rPr>
+      </w:pPr>
+      <w:r>
+        <w:rPr>
+          <w:color w:val="00B0F0"/>
           <w:highlight w:val="yellow"/>
-        </w:rPr>
-        <w:t xml:space="preserve">aggiungere funzionalità 2 end </w:t>
-      </w:r>
-      <w:proofErr w:type="spellStart"/>
-      <w:r>
-        <w:rPr>
-          <w:highlight w:val="yellow"/>
-        </w:rPr>
-        <w:t>user</w:t>
-      </w:r>
-      <w:proofErr w:type="spellEnd"/>
-      <w:r>
-        <w:t>; 2.2.3 6 righe</w:t>
-      </w:r>
-      <w:r>
+          <w:lang w:val="en-GB"/>
+        </w:rPr>
+        <w:t>In every moment, an end user can see his activity on the application and so all the past traffic violations he sent.</w:t>
+      </w:r>
+      <w:r>
+        <w:rPr>
+          <w:lang w:val="en-GB"/>
+        </w:rPr>
+        <w:t xml:space="preserve">; 2.2.3 6 </w:t>
+      </w:r>
+      <w:proofErr w:type="spellStart"/>
+      <w:r>
+        <w:rPr>
+          <w:lang w:val="en-GB"/>
+        </w:rPr>
+        <w:t>righe</w:t>
+      </w:r>
+      <w:proofErr w:type="spellEnd"/>
+      <w:r>
+        <w:rPr>
+          <w:lang w:val="en-GB"/>
+        </w:rPr>
         <w:t xml:space="preserve"> </w:t>
       </w:r>
       <w:r>
         <w:rPr>
           <w:color w:val="70AD47" w:themeColor="accent6"/>
-        </w:rPr>
-        <w:t>(cosa vuol dire)</w:t>
+          <w:lang w:val="en-GB"/>
+        </w:rPr>
+        <w:t>(</w:t>
+      </w:r>
+      <w:proofErr w:type="spellStart"/>
+      <w:r>
+        <w:rPr>
+          <w:color w:val="70AD47" w:themeColor="accent6"/>
+          <w:lang w:val="en-GB"/>
+        </w:rPr>
+        <w:t>cosa</w:t>
+      </w:r>
+      <w:proofErr w:type="spellEnd"/>
+      <w:r>
+        <w:rPr>
+          <w:color w:val="70AD47" w:themeColor="accent6"/>
+          <w:lang w:val="en-GB"/>
+        </w:rPr>
+        <w:t xml:space="preserve"> </w:t>
+      </w:r>
+      <w:proofErr w:type="spellStart"/>
+      <w:r>
+        <w:rPr>
+          <w:color w:val="70AD47" w:themeColor="accent6"/>
+          <w:lang w:val="en-GB"/>
+        </w:rPr>
+        <w:t>vuol</w:t>
+      </w:r>
+      <w:proofErr w:type="spellEnd"/>
+      <w:r>
+        <w:rPr>
+          <w:color w:val="70AD47" w:themeColor="accent6"/>
+          <w:lang w:val="en-GB"/>
+        </w:rPr>
+        <w:t xml:space="preserve"> dire)</w:t>
       </w:r>
     </w:p>
     <w:p>
@@ -488,34 +519,82 @@
           <w:ilvl w:val="1"/>
           <w:numId w:val="6"/>
         </w:numPr>
-      </w:pPr>
-      <w:r>
-        <w:rPr>
+        <w:rPr>
+          <w:color w:val="00B0F0"/>
           <w:highlight w:val="yellow"/>
-        </w:rPr>
-        <w:t xml:space="preserve">aggiungere funzionalità 2 end </w:t>
-      </w:r>
-      <w:proofErr w:type="spellStart"/>
-      <w:r>
-        <w:rPr>
+          <w:lang w:val="en-GB"/>
+        </w:rPr>
+      </w:pPr>
+      <w:r>
+        <w:rPr>
+          <w:color w:val="00B0F0"/>
           <w:highlight w:val="yellow"/>
-        </w:rPr>
-        <w:t>user</w:t>
-      </w:r>
-      <w:proofErr w:type="spellEnd"/>
-      <w:r>
-        <w:t xml:space="preserve">; correggere </w:t>
-      </w:r>
-      <w:proofErr w:type="spellStart"/>
-      <w:r>
-        <w:t>smartphone</w:t>
-      </w:r>
-      <w:proofErr w:type="spellEnd"/>
-      <w:r>
-        <w:rPr>
-          <w:color w:val="70AD47" w:themeColor="accent6"/>
-        </w:rPr>
-        <w:t>(tolto)</w:t>
+          <w:lang w:val="en-GB"/>
+        </w:rPr>
+        <w:t>The end user can see</w:t>
+      </w:r>
+      <w:r>
+        <w:rPr>
+          <w:color w:val="00B0F0"/>
+          <w:highlight w:val="yellow"/>
+          <w:lang w:val="en-GB"/>
+        </w:rPr>
+        <w:t xml:space="preserve"> his past contributions to the application.</w:t>
+      </w:r>
+      <w:r>
+        <w:rPr>
+          <w:color w:val="00B0F0"/>
+          <w:lang w:val="en-GB"/>
+        </w:rPr>
+        <w:t xml:space="preserve"> The end user cannot see the past contribution of other end user.</w:t>
+      </w:r>
+      <w:r>
+        <w:rPr>
+          <w:color w:val="00B0F0"/>
+          <w:lang w:val="en-GB"/>
+        </w:rPr>
+        <w:br/>
+        <w:t xml:space="preserve">The authority user cannot see who create a traffic violation, </w:t>
+      </w:r>
+      <w:r>
+        <w:rPr>
+          <w:color w:val="00B0F0"/>
+          <w:highlight w:val="yellow"/>
+          <w:lang w:val="en-GB"/>
+        </w:rPr>
+        <w:t>and he cannot see the past contribution of end users.</w:t>
+      </w:r>
+      <w:r>
+        <w:rPr>
+          <w:color w:val="00B0F0"/>
+          <w:highlight w:val="yellow"/>
+          <w:lang w:val="en-GB"/>
+        </w:rPr>
+        <w:br/>
+      </w:r>
+      <w:r>
+        <w:rPr>
+          <w:color w:val="00B0F0"/>
+          <w:lang w:val="en-GB"/>
+        </w:rPr>
+        <w:t>The municipality</w:t>
+      </w:r>
+      <w:bookmarkStart w:id="0" w:name="_GoBack"/>
+      <w:bookmarkEnd w:id="0"/>
+      <w:r>
+        <w:rPr>
+          <w:color w:val="00B0F0"/>
+          <w:lang w:val="en-GB"/>
+        </w:rPr>
+        <w:t xml:space="preserve"> user cannot see who create a traffic violation, </w:t>
+      </w:r>
+      <w:r>
+        <w:rPr>
+          <w:color w:val="00B0F0"/>
+          <w:highlight w:val="yellow"/>
+          <w:lang w:val="en-GB"/>
+        </w:rPr>
+        <w:t>and he cannot see the past contribution of end users.</w:t>
       </w:r>
     </w:p>
     <w:p>

</xml_diff>

<commit_message>
chapter three improved and new usecaseenduser
</commit_message>
<xml_diff>
--- a/correzioni.docx
+++ b/correzioni.docx
@@ -579,8 +579,6 @@
         </w:rPr>
         <w:t>The municipality</w:t>
       </w:r>
-      <w:bookmarkStart w:id="0" w:name="_GoBack"/>
-      <w:bookmarkEnd w:id="0"/>
       <w:r>
         <w:rPr>
           <w:color w:val="00B0F0"/>
@@ -606,16 +604,128 @@
         </w:numPr>
       </w:pPr>
       <w:r>
-        <w:t>sistemare e ampliare</w:t>
-      </w:r>
-      <w:r>
+        <w:rPr>
+          <w:color w:val="00B0F0"/>
+          <w:highlight w:val="yellow"/>
+          <w:lang w:val="en-GB"/>
+        </w:rPr>
+        <w:t>(end user) a see past contributions</w:t>
+      </w:r>
+      <w:r>
+        <w:rPr>
+          <w:lang w:val="en-GB"/>
+        </w:rPr>
+        <w:br/>
+      </w:r>
+      <w:r>
+        <w:rPr>
+          <w:color w:val="00B0F0"/>
+          <w:lang w:val="en-GB"/>
+        </w:rPr>
+        <w:t xml:space="preserve">The first </w:t>
+      </w:r>
+      <w:proofErr w:type="spellStart"/>
+      <w:r>
+        <w:rPr>
+          <w:color w:val="00B0F0"/>
+          <w:lang w:val="en-GB"/>
+        </w:rPr>
+        <w:t>mockup</w:t>
+      </w:r>
+      <w:proofErr w:type="spellEnd"/>
+      <w:r>
+        <w:rPr>
+          <w:color w:val="00B0F0"/>
+          <w:lang w:val="en-GB"/>
+        </w:rPr>
+        <w:t xml:space="preserve"> top-left) shows how an end user can insert data regarding a traffic violation, specifying license plate, type of infringement and a brief description. The second </w:t>
+      </w:r>
+      <w:proofErr w:type="spellStart"/>
+      <w:r>
+        <w:rPr>
+          <w:color w:val="00B0F0"/>
+          <w:lang w:val="en-GB"/>
+        </w:rPr>
+        <w:t>mockup</w:t>
+      </w:r>
+      <w:proofErr w:type="spellEnd"/>
+      <w:r>
+        <w:rPr>
+          <w:color w:val="00B0F0"/>
+          <w:lang w:val="en-GB"/>
+        </w:rPr>
+        <w:t xml:space="preserve"> (top-right) represents the page of the statistics that is visible to all the types of user. In the third picture (</w:t>
+      </w:r>
+      <w:proofErr w:type="gramStart"/>
+      <w:r>
+        <w:rPr>
+          <w:color w:val="00B0F0"/>
+          <w:lang w:val="en-GB"/>
+        </w:rPr>
+        <w:t>bottom-left)</w:t>
+      </w:r>
+      <w:proofErr w:type="gramEnd"/>
+      <w:r>
+        <w:rPr>
+          <w:color w:val="00B0F0"/>
+          <w:lang w:val="en-GB"/>
+        </w:rPr>
+        <w:t xml:space="preserve"> an authority user can see some recent traffic violations posted by the end users. The last </w:t>
+      </w:r>
+      <w:proofErr w:type="spellStart"/>
+      <w:r>
+        <w:rPr>
+          <w:color w:val="00B0F0"/>
+          <w:lang w:val="en-GB"/>
+        </w:rPr>
+        <w:t>mockup</w:t>
+      </w:r>
+      <w:proofErr w:type="spellEnd"/>
+      <w:r>
+        <w:rPr>
+          <w:color w:val="00B0F0"/>
+          <w:lang w:val="en-GB"/>
+        </w:rPr>
+        <w:t xml:space="preserve"> shows the page of unsafe areas and suggested interventions that a municipality can see in order to improve his territory.</w:t>
+      </w:r>
+      <w:r>
+        <w:rPr>
+          <w:lang w:val="en-GB"/>
+        </w:rPr>
         <w:t xml:space="preserve"> </w:t>
       </w:r>
       <w:r>
         <w:rPr>
-          <w:color w:val="70AD47" w:themeColor="accent6"/>
-        </w:rPr>
-        <w:t>(fai pure)</w:t>
+          <w:lang w:val="en-GB"/>
+        </w:rPr>
+        <w:br/>
+      </w:r>
+      <w:r>
+        <w:t>Nella descrizione della figura metterei solo “</w:t>
+      </w:r>
+      <w:proofErr w:type="spellStart"/>
+      <w:r>
+        <w:t>Example</w:t>
+      </w:r>
+      <w:proofErr w:type="spellEnd"/>
+      <w:r>
+        <w:t xml:space="preserve"> of SafeStreets </w:t>
+      </w:r>
+      <w:proofErr w:type="spellStart"/>
+      <w:r>
+        <w:t>user</w:t>
+      </w:r>
+      <w:proofErr w:type="spellEnd"/>
+      <w:r>
+        <w:t xml:space="preserve"> </w:t>
+      </w:r>
+      <w:proofErr w:type="spellStart"/>
+      <w:r>
+        <w:t>interfaces</w:t>
+      </w:r>
+      <w:proofErr w:type="spellEnd"/>
+      <w:r>
+        <w:t>”</w:t>
       </w:r>
     </w:p>
     <w:p>
@@ -627,7 +737,12 @@
         </w:numPr>
       </w:pPr>
       <w:r>
-        <w:t xml:space="preserve">sistemare </w:t>
+        <w:t>siste</w:t>
+      </w:r>
+      <w:bookmarkStart w:id="0" w:name="_GoBack"/>
+      <w:bookmarkEnd w:id="0"/>
+      <w:r>
+        <w:t xml:space="preserve">mare </w:t>
       </w:r>
       <w:proofErr w:type="spellStart"/>
       <w:r>
@@ -904,6 +1019,7 @@
           <w:color w:val="00B0F0"/>
           <w:lang w:val="en-GB"/>
         </w:rPr>
+        <w:lastRenderedPageBreak/>
         <w:t xml:space="preserve">G11 A person (end user) should be able to know his contribution in traffic </w:t>
       </w:r>
       <w:r>

</xml_diff>

<commit_message>
goal 10 and goal 11
</commit_message>
<xml_diff>
--- a/correzioni.docx
+++ b/correzioni.docx
@@ -355,7 +355,13 @@
         </w:numPr>
       </w:pPr>
       <w:r>
-        <w:t xml:space="preserve"> spiegare meglio </w:t>
+        <w:rPr>
+          <w:lang w:val="en-GB"/>
+        </w:rPr>
+        <w:t xml:space="preserve"> </w:t>
+      </w:r>
+      <w:r>
+        <w:t xml:space="preserve">spiegare meglio </w:t>
       </w:r>
       <w:proofErr w:type="spellStart"/>
       <w:r>
@@ -577,14 +583,7 @@
           <w:color w:val="00B0F0"/>
           <w:lang w:val="en-GB"/>
         </w:rPr>
-        <w:t>The municipality</w:t>
-      </w:r>
-      <w:r>
-        <w:rPr>
-          <w:color w:val="00B0F0"/>
-          <w:lang w:val="en-GB"/>
-        </w:rPr>
-        <w:t xml:space="preserve"> user cannot see who create a traffic violation, </w:t>
+        <w:t xml:space="preserve">The municipality user cannot see who create a traffic violation, </w:t>
       </w:r>
       <w:r>
         <w:rPr>
@@ -1193,6 +1192,9 @@
         </w:rPr>
       </w:pPr>
       <w:r>
+        <w:rPr>
+          <w:lang w:val="en-GB"/>
+        </w:rPr>
         <w:lastRenderedPageBreak/>
         <w:br/>
       </w:r>
@@ -1372,6 +1374,932 @@
         </w:rPr>
         <w:t>(i diversi livelli di visibilità da noi sono dati differenziando le cose che i vari utenti possono vedere, comunque si può differenziare anche specificatamente le statistiche ma ormai mi sembra un po’ tardi)</w:t>
       </w:r>
+    </w:p>
+    <w:p>
+      <w:pPr>
+        <w:rPr>
+          <w:color w:val="00B0F0"/>
+          <w:lang w:val="en-GB"/>
+        </w:rPr>
+      </w:pPr>
+      <w:proofErr w:type="gramStart"/>
+      <w:r>
+        <w:rPr>
+          <w:color w:val="00B0F0"/>
+          <w:lang w:val="en-GB"/>
+        </w:rPr>
+        <w:t>G10 An authority sho</w:t>
+      </w:r>
+      <w:r>
+        <w:rPr>
+          <w:color w:val="00B0F0"/>
+          <w:lang w:val="en-GB"/>
+        </w:rPr>
+        <w:t>u</w:t>
+      </w:r>
+      <w:r>
+        <w:rPr>
+          <w:color w:val="00B0F0"/>
+          <w:lang w:val="en-GB"/>
+        </w:rPr>
+        <w:t>ld be able to inform other authorities about its intentions to g</w:t>
+      </w:r>
+      <w:r>
+        <w:rPr>
+          <w:color w:val="00B0F0"/>
+          <w:lang w:val="en-GB"/>
+        </w:rPr>
+        <w:t>o to verify a traffic violation</w:t>
+      </w:r>
+      <w:r>
+        <w:rPr>
+          <w:color w:val="00B0F0"/>
+          <w:lang w:val="en-GB"/>
+        </w:rPr>
+        <w:br/>
+      </w:r>
+      <w:r>
+        <w:rPr>
+          <w:color w:val="00B0F0"/>
+          <w:lang w:val="en-GB"/>
+        </w:rPr>
+        <w:t xml:space="preserve">R9When an authority logs in from his device, SafeStreets must </w:t>
+      </w:r>
+      <w:proofErr w:type="spellStart"/>
+      <w:r>
+        <w:rPr>
+          <w:color w:val="00B0F0"/>
+          <w:lang w:val="en-GB"/>
+        </w:rPr>
+        <w:t>allowhim</w:t>
+      </w:r>
+      <w:proofErr w:type="spellEnd"/>
+      <w:r>
+        <w:rPr>
+          <w:color w:val="00B0F0"/>
+          <w:lang w:val="en-GB"/>
+        </w:rPr>
+        <w:t xml:space="preserve"> to see information about the traffic violations sent by the </w:t>
+      </w:r>
+      <w:proofErr w:type="spellStart"/>
+      <w:r>
+        <w:rPr>
+          <w:color w:val="00B0F0"/>
+          <w:lang w:val="en-GB"/>
+        </w:rPr>
+        <w:t>endusers</w:t>
+      </w:r>
+      <w:proofErr w:type="spellEnd"/>
+      <w:r>
+        <w:rPr>
+          <w:color w:val="00B0F0"/>
+          <w:lang w:val="en-GB"/>
+        </w:rPr>
+        <w:br/>
+      </w:r>
+      <w:r>
+        <w:rPr>
+          <w:color w:val="00B0F0"/>
+          <w:lang w:val="en-GB"/>
+        </w:rPr>
+        <w:t xml:space="preserve">R15When a user logs in, SafeStreets must recognise him and his role(end user, authority or municipality), such that to provide him </w:t>
+      </w:r>
+      <w:proofErr w:type="spellStart"/>
+      <w:r>
+        <w:rPr>
+          <w:color w:val="00B0F0"/>
+          <w:lang w:val="en-GB"/>
+        </w:rPr>
+        <w:t>theright</w:t>
+      </w:r>
+      <w:proofErr w:type="spellEnd"/>
+      <w:r>
+        <w:rPr>
+          <w:color w:val="00B0F0"/>
+          <w:lang w:val="en-GB"/>
+        </w:rPr>
+        <w:t xml:space="preserve"> features.</w:t>
+      </w:r>
+      <w:r>
+        <w:rPr>
+          <w:color w:val="00B0F0"/>
+          <w:lang w:val="en-GB"/>
+        </w:rPr>
+        <w:br/>
+      </w:r>
+      <w:r>
+        <w:rPr>
+          <w:color w:val="00B0F0"/>
+          <w:lang w:val="en-GB"/>
+        </w:rPr>
+        <w:t xml:space="preserve">R19When an authority user is notified, </w:t>
+      </w:r>
+      <w:proofErr w:type="spellStart"/>
+      <w:r>
+        <w:rPr>
+          <w:color w:val="00B0F0"/>
+          <w:lang w:val="en-GB"/>
+        </w:rPr>
+        <w:t>SafeStreet</w:t>
+      </w:r>
+      <w:proofErr w:type="spellEnd"/>
+      <w:r>
+        <w:rPr>
+          <w:color w:val="00B0F0"/>
+          <w:lang w:val="en-GB"/>
+        </w:rPr>
+        <w:t xml:space="preserve"> software must </w:t>
+      </w:r>
+      <w:proofErr w:type="spellStart"/>
+      <w:r>
+        <w:rPr>
+          <w:color w:val="00B0F0"/>
+          <w:lang w:val="en-GB"/>
+        </w:rPr>
+        <w:t>allowhim</w:t>
+      </w:r>
+      <w:proofErr w:type="spellEnd"/>
+      <w:r>
+        <w:rPr>
+          <w:color w:val="00B0F0"/>
+          <w:lang w:val="en-GB"/>
+        </w:rPr>
+        <w:t xml:space="preserve"> to warn other authorities that have received the same </w:t>
+      </w:r>
+      <w:proofErr w:type="spellStart"/>
+      <w:r>
+        <w:rPr>
+          <w:color w:val="00B0F0"/>
+          <w:lang w:val="en-GB"/>
+        </w:rPr>
+        <w:t>notifi</w:t>
+      </w:r>
+      <w:proofErr w:type="spellEnd"/>
+      <w:r>
+        <w:rPr>
+          <w:color w:val="00B0F0"/>
+          <w:lang w:val="en-GB"/>
+        </w:rPr>
+        <w:t xml:space="preserve">-cation that he is going to check the violation so that not too </w:t>
+      </w:r>
+      <w:proofErr w:type="spellStart"/>
+      <w:r>
+        <w:rPr>
+          <w:color w:val="00B0F0"/>
+          <w:lang w:val="en-GB"/>
+        </w:rPr>
+        <w:t>manyauthorities</w:t>
+      </w:r>
+      <w:proofErr w:type="spellEnd"/>
+      <w:r>
+        <w:rPr>
+          <w:color w:val="00B0F0"/>
+          <w:lang w:val="en-GB"/>
+        </w:rPr>
+        <w:t xml:space="preserve"> deal with the same violation</w:t>
+      </w:r>
+      <w:r>
+        <w:rPr>
+          <w:color w:val="00B0F0"/>
+          <w:lang w:val="en-GB"/>
+        </w:rPr>
+        <w:br/>
+      </w:r>
+      <w:r>
+        <w:rPr>
+          <w:color w:val="00B0F0"/>
+          <w:lang w:val="en-GB"/>
+        </w:rPr>
+        <w:t xml:space="preserve">R20When an authority checks a violation, the System must not </w:t>
+      </w:r>
+      <w:proofErr w:type="spellStart"/>
+      <w:r>
+        <w:rPr>
+          <w:color w:val="00B0F0"/>
+          <w:lang w:val="en-GB"/>
+        </w:rPr>
+        <w:t>allowother</w:t>
+      </w:r>
+      <w:proofErr w:type="spellEnd"/>
+      <w:r>
+        <w:rPr>
+          <w:color w:val="00B0F0"/>
+          <w:lang w:val="en-GB"/>
+        </w:rPr>
+        <w:t xml:space="preserve"> authorities to check it (with “check a violation” it is </w:t>
+      </w:r>
+      <w:proofErr w:type="spellStart"/>
+      <w:r>
+        <w:rPr>
+          <w:color w:val="00B0F0"/>
+          <w:lang w:val="en-GB"/>
+        </w:rPr>
+        <w:t>meantthat</w:t>
+      </w:r>
+      <w:proofErr w:type="spellEnd"/>
+      <w:r>
+        <w:rPr>
+          <w:color w:val="00B0F0"/>
+          <w:lang w:val="en-GB"/>
+        </w:rPr>
+        <w:t xml:space="preserve"> the authority expresses to the System the willingness of </w:t>
+      </w:r>
+      <w:proofErr w:type="spellStart"/>
+      <w:r>
+        <w:rPr>
+          <w:color w:val="00B0F0"/>
+          <w:lang w:val="en-GB"/>
+        </w:rPr>
+        <w:t>goingverify</w:t>
+      </w:r>
+      <w:proofErr w:type="spellEnd"/>
+      <w:r>
+        <w:rPr>
+          <w:color w:val="00B0F0"/>
+          <w:lang w:val="en-GB"/>
+        </w:rPr>
+        <w:t xml:space="preserve"> it in person).</w:t>
+      </w:r>
+      <w:r>
+        <w:rPr>
+          <w:color w:val="00B0F0"/>
+          <w:lang w:val="en-GB"/>
+        </w:rPr>
+        <w:br/>
+      </w:r>
+      <w:proofErr w:type="gramEnd"/>
+      <w:r>
+        <w:rPr>
+          <w:color w:val="00B0F0"/>
+          <w:lang w:val="en-GB"/>
+        </w:rPr>
+        <w:t xml:space="preserve">R21When  an  authority  is  warned  about  a  violation  checked  by  an-other authority, the System must not allow him to check the </w:t>
+      </w:r>
+      <w:proofErr w:type="spellStart"/>
+      <w:r>
+        <w:rPr>
+          <w:color w:val="00B0F0"/>
+          <w:lang w:val="en-GB"/>
+        </w:rPr>
+        <w:t>vio-lation</w:t>
+      </w:r>
+      <w:proofErr w:type="spellEnd"/>
+      <w:r>
+        <w:rPr>
+          <w:color w:val="00B0F0"/>
+          <w:lang w:val="en-GB"/>
+        </w:rPr>
+        <w:t xml:space="preserve"> again</w:t>
+      </w:r>
+      <w:r>
+        <w:rPr>
+          <w:color w:val="00B0F0"/>
+          <w:lang w:val="en-GB"/>
+        </w:rPr>
+        <w:br/>
+      </w:r>
+      <w:r>
+        <w:rPr>
+          <w:color w:val="00B0F0"/>
+          <w:lang w:val="en-GB"/>
+        </w:rPr>
+        <w:t xml:space="preserve">D4A  user  (End  user,  Authority  or  municipality)  knows  </w:t>
+      </w:r>
+      <w:proofErr w:type="spellStart"/>
+      <w:r>
+        <w:rPr>
+          <w:color w:val="00B0F0"/>
+          <w:lang w:val="en-GB"/>
+        </w:rPr>
+        <w:t>SafeStreetsand</w:t>
+      </w:r>
+      <w:proofErr w:type="spellEnd"/>
+      <w:r>
+        <w:rPr>
+          <w:color w:val="00B0F0"/>
+          <w:lang w:val="en-GB"/>
+        </w:rPr>
+        <w:t xml:space="preserve"> has a device on which there is SafeStreets software and inter-net connection.</w:t>
+      </w:r>
+      <w:r>
+        <w:rPr>
+          <w:color w:val="00B0F0"/>
+          <w:lang w:val="en-GB"/>
+        </w:rPr>
+        <w:br/>
+      </w:r>
+      <w:r>
+        <w:rPr>
+          <w:color w:val="00B0F0"/>
+          <w:lang w:val="en-GB"/>
+        </w:rPr>
+        <w:t xml:space="preserve">D6Users  report  a  violation  from  the  position  where  the  </w:t>
+      </w:r>
+      <w:proofErr w:type="spellStart"/>
+      <w:r>
+        <w:rPr>
+          <w:color w:val="00B0F0"/>
+          <w:lang w:val="en-GB"/>
+        </w:rPr>
+        <w:t>violationoccurred</w:t>
+      </w:r>
+      <w:proofErr w:type="spellEnd"/>
+      <w:r>
+        <w:rPr>
+          <w:color w:val="00B0F0"/>
+          <w:lang w:val="en-GB"/>
+        </w:rPr>
+        <w:br/>
+      </w:r>
+      <w:r>
+        <w:rPr>
+          <w:color w:val="00B0F0"/>
+          <w:lang w:val="en-GB"/>
+        </w:rPr>
+        <w:t>D8An authority user is able to reach the position of a violations whennotified.D9An authority has a device on which there is a GPS sensor.</w:t>
+      </w:r>
+    </w:p>
+    <w:p>
+      <w:pPr>
+        <w:rPr>
+          <w:color w:val="FF0000"/>
+        </w:rPr>
+      </w:pPr>
+      <w:r>
+        <w:rPr>
+          <w:color w:val="FF0000"/>
+        </w:rPr>
+        <w:t>Togliere R19 e R20 e R21 da G8</w:t>
+      </w:r>
+      <w:r>
+        <w:rPr>
+          <w:color w:val="FF0000"/>
+        </w:rPr>
+        <w:t xml:space="preserve"> e Togliere U3 da G8 nella matrice</w:t>
+      </w:r>
+    </w:p>
+    <w:p>
+      <w:pPr>
+        <w:rPr>
+          <w:color w:val="00B0F0"/>
+          <w:lang w:val="en-GB"/>
+        </w:rPr>
+      </w:pPr>
+      <w:r>
+        <w:rPr>
+          <w:color w:val="00B0F0"/>
+        </w:rPr>
+        <w:br/>
+      </w:r>
+      <w:r>
+        <w:rPr>
+          <w:color w:val="00B0F0"/>
+          <w:highlight w:val="yellow"/>
+          <w:lang w:val="en-GB"/>
+        </w:rPr>
+        <w:t>G11 A person (end user) should be able to know his contribution in traffic regulation</w:t>
+      </w:r>
+      <w:r>
+        <w:rPr>
+          <w:color w:val="00B0F0"/>
+          <w:lang w:val="en-GB"/>
+        </w:rPr>
+        <w:br/>
+      </w:r>
+      <w:r>
+        <w:rPr>
+          <w:color w:val="FF0000"/>
+          <w:highlight w:val="yellow"/>
+          <w:lang w:val="en-GB"/>
+        </w:rPr>
+        <w:t xml:space="preserve">R7 </w:t>
+      </w:r>
+      <w:proofErr w:type="spellStart"/>
+      <w:r>
+        <w:rPr>
+          <w:color w:val="FF0000"/>
+          <w:highlight w:val="yellow"/>
+          <w:lang w:val="en-GB"/>
+        </w:rPr>
+        <w:t>Modfificarlo</w:t>
+      </w:r>
+      <w:proofErr w:type="spellEnd"/>
+      <w:r>
+        <w:rPr>
+          <w:color w:val="FF0000"/>
+          <w:highlight w:val="yellow"/>
+          <w:lang w:val="en-GB"/>
+        </w:rPr>
+        <w:t xml:space="preserve">, “When a violation is reported, SafeStreets must not show the identity of the end user that created it, so that to guarantee </w:t>
+      </w:r>
+      <w:proofErr w:type="spellStart"/>
+      <w:r>
+        <w:rPr>
+          <w:color w:val="FF0000"/>
+          <w:highlight w:val="yellow"/>
+          <w:lang w:val="en-GB"/>
+        </w:rPr>
+        <w:t>anonyminty</w:t>
+      </w:r>
+      <w:proofErr w:type="spellEnd"/>
+      <w:r>
+        <w:rPr>
+          <w:color w:val="FF0000"/>
+          <w:highlight w:val="yellow"/>
+          <w:lang w:val="en-GB"/>
+        </w:rPr>
+        <w:t>.”</w:t>
+      </w:r>
+      <w:r>
+        <w:rPr>
+          <w:color w:val="FF0000"/>
+          <w:highlight w:val="yellow"/>
+          <w:lang w:val="en-GB"/>
+        </w:rPr>
+        <w:br/>
+      </w:r>
+      <w:r>
+        <w:rPr>
+          <w:color w:val="00B0F0"/>
+          <w:highlight w:val="yellow"/>
+          <w:lang w:val="en-GB"/>
+        </w:rPr>
+        <w:t xml:space="preserve">R8When an end user or a municipality user logs in, SafeStreets </w:t>
+      </w:r>
+      <w:proofErr w:type="spellStart"/>
+      <w:r>
+        <w:rPr>
+          <w:color w:val="00B0F0"/>
+          <w:highlight w:val="yellow"/>
+          <w:lang w:val="en-GB"/>
+        </w:rPr>
+        <w:t>mustnot</w:t>
+      </w:r>
+      <w:proofErr w:type="spellEnd"/>
+      <w:r>
+        <w:rPr>
+          <w:color w:val="00B0F0"/>
+          <w:highlight w:val="yellow"/>
+          <w:lang w:val="en-GB"/>
+        </w:rPr>
+        <w:t xml:space="preserve">  allow  him  to  see  the  traffic  violations  sent  by  the  other  </w:t>
+      </w:r>
+      <w:proofErr w:type="spellStart"/>
+      <w:r>
+        <w:rPr>
+          <w:color w:val="00B0F0"/>
+          <w:highlight w:val="yellow"/>
+          <w:lang w:val="en-GB"/>
+        </w:rPr>
+        <w:t>endusers</w:t>
+      </w:r>
+      <w:proofErr w:type="spellEnd"/>
+      <w:r>
+        <w:rPr>
+          <w:color w:val="00B0F0"/>
+          <w:highlight w:val="yellow"/>
+          <w:lang w:val="en-GB"/>
+        </w:rPr>
+        <w:t>.</w:t>
+      </w:r>
+      <w:r>
+        <w:rPr>
+          <w:color w:val="00B0F0"/>
+          <w:highlight w:val="yellow"/>
+          <w:lang w:val="en-GB"/>
+        </w:rPr>
+        <w:br/>
+        <w:t xml:space="preserve">R15When a user logs in, SafeStreets must recognise him and his </w:t>
+      </w:r>
+      <w:proofErr w:type="gramStart"/>
+      <w:r>
+        <w:rPr>
+          <w:color w:val="00B0F0"/>
+          <w:highlight w:val="yellow"/>
+          <w:lang w:val="en-GB"/>
+        </w:rPr>
+        <w:t>role(</w:t>
+      </w:r>
+      <w:proofErr w:type="gramEnd"/>
+      <w:r>
+        <w:rPr>
+          <w:color w:val="00B0F0"/>
+          <w:highlight w:val="yellow"/>
+          <w:lang w:val="en-GB"/>
+        </w:rPr>
+        <w:t xml:space="preserve">end user, authority or municipality), such that to provide him </w:t>
+      </w:r>
+      <w:proofErr w:type="spellStart"/>
+      <w:r>
+        <w:rPr>
+          <w:color w:val="00B0F0"/>
+          <w:highlight w:val="yellow"/>
+          <w:lang w:val="en-GB"/>
+        </w:rPr>
+        <w:t>theright</w:t>
+      </w:r>
+      <w:proofErr w:type="spellEnd"/>
+      <w:r>
+        <w:rPr>
+          <w:color w:val="00B0F0"/>
+          <w:highlight w:val="yellow"/>
+          <w:lang w:val="en-GB"/>
+        </w:rPr>
+        <w:t xml:space="preserve"> features.</w:t>
+      </w:r>
+      <w:r>
+        <w:rPr>
+          <w:color w:val="00B0F0"/>
+          <w:highlight w:val="yellow"/>
+          <w:lang w:val="en-GB"/>
+        </w:rPr>
+        <w:br/>
+        <w:t xml:space="preserve">R22 SafeStreets must store all the traffic violations sent by each end </w:t>
+      </w:r>
+      <w:proofErr w:type="gramStart"/>
+      <w:r>
+        <w:rPr>
+          <w:color w:val="00B0F0"/>
+          <w:highlight w:val="yellow"/>
+          <w:lang w:val="en-GB"/>
+        </w:rPr>
+        <w:t>user,</w:t>
+      </w:r>
+      <w:proofErr w:type="gramEnd"/>
+      <w:r>
+        <w:rPr>
+          <w:color w:val="00B0F0"/>
+          <w:highlight w:val="yellow"/>
+          <w:lang w:val="en-GB"/>
+        </w:rPr>
+        <w:t xml:space="preserve"> so that it can show to an end user (only) own contributions.</w:t>
+      </w:r>
+      <w:r>
+        <w:rPr>
+          <w:color w:val="00B0F0"/>
+          <w:highlight w:val="yellow"/>
+          <w:lang w:val="en-GB"/>
+        </w:rPr>
+        <w:br/>
+      </w:r>
+      <w:r>
+        <w:rPr>
+          <w:color w:val="00B0F0"/>
+          <w:highlight w:val="yellow"/>
+          <w:lang w:val="en-GB"/>
+        </w:rPr>
+        <w:t>D3A person (end user) has a device with a camera</w:t>
+      </w:r>
+      <w:proofErr w:type="gramStart"/>
+      <w:r>
+        <w:rPr>
+          <w:color w:val="00B0F0"/>
+          <w:highlight w:val="yellow"/>
+          <w:lang w:val="en-GB"/>
+        </w:rPr>
+        <w:t>,  internet</w:t>
+      </w:r>
+      <w:proofErr w:type="gramEnd"/>
+      <w:r>
+        <w:rPr>
+          <w:color w:val="00B0F0"/>
+          <w:highlight w:val="yellow"/>
+          <w:lang w:val="en-GB"/>
+        </w:rPr>
+        <w:t xml:space="preserve"> </w:t>
+      </w:r>
+      <w:proofErr w:type="spellStart"/>
+      <w:r>
+        <w:rPr>
+          <w:color w:val="00B0F0"/>
+          <w:highlight w:val="yellow"/>
+          <w:lang w:val="en-GB"/>
+        </w:rPr>
+        <w:t>connectionand</w:t>
+      </w:r>
+      <w:proofErr w:type="spellEnd"/>
+      <w:r>
+        <w:rPr>
+          <w:color w:val="00B0F0"/>
+          <w:highlight w:val="yellow"/>
+          <w:lang w:val="en-GB"/>
+        </w:rPr>
+        <w:t xml:space="preserve"> GPS sensor.</w:t>
+      </w:r>
+      <w:r>
+        <w:rPr>
+          <w:color w:val="00B0F0"/>
+          <w:highlight w:val="yellow"/>
+          <w:lang w:val="en-GB"/>
+        </w:rPr>
+        <w:br/>
+      </w:r>
+      <w:proofErr w:type="gramStart"/>
+      <w:r>
+        <w:rPr>
+          <w:color w:val="00B0F0"/>
+          <w:highlight w:val="yellow"/>
+          <w:lang w:val="en-GB"/>
+        </w:rPr>
+        <w:lastRenderedPageBreak/>
+        <w:t>D4A  user</w:t>
+      </w:r>
+      <w:proofErr w:type="gramEnd"/>
+      <w:r>
+        <w:rPr>
+          <w:color w:val="00B0F0"/>
+          <w:highlight w:val="yellow"/>
+          <w:lang w:val="en-GB"/>
+        </w:rPr>
+        <w:t xml:space="preserve">  (End  user,  Authority  or  municipality)  knows  SafeStreets  </w:t>
+      </w:r>
+      <w:proofErr w:type="spellStart"/>
+      <w:r>
+        <w:rPr>
+          <w:color w:val="00B0F0"/>
+          <w:highlight w:val="yellow"/>
+          <w:lang w:val="en-GB"/>
+        </w:rPr>
+        <w:t>andhas</w:t>
+      </w:r>
+      <w:proofErr w:type="spellEnd"/>
+      <w:r>
+        <w:rPr>
+          <w:color w:val="00B0F0"/>
+          <w:highlight w:val="yellow"/>
+          <w:lang w:val="en-GB"/>
+        </w:rPr>
+        <w:t xml:space="preserve"> a device on which there is SafeStreets software and internet con-</w:t>
+      </w:r>
+      <w:proofErr w:type="spellStart"/>
+      <w:r>
+        <w:rPr>
+          <w:color w:val="00B0F0"/>
+          <w:highlight w:val="yellow"/>
+          <w:lang w:val="en-GB"/>
+        </w:rPr>
+        <w:t>nection</w:t>
+      </w:r>
+      <w:proofErr w:type="spellEnd"/>
+      <w:r>
+        <w:rPr>
+          <w:color w:val="00B0F0"/>
+          <w:highlight w:val="yellow"/>
+          <w:lang w:val="en-GB"/>
+        </w:rPr>
+        <w:t>.</w:t>
+      </w:r>
+    </w:p>
+    <w:tbl>
+      <w:tblPr>
+        <w:tblStyle w:val="Grigliatabella"/>
+        <w:tblW w:w="0" w:type="auto"/>
+        <w:tblLook w:val="04A0" w:firstRow="1" w:lastRow="0" w:firstColumn="1" w:lastColumn="0" w:noHBand="0" w:noVBand="1"/>
+      </w:tblPr>
+      <w:tblGrid>
+        <w:gridCol w:w="1925"/>
+        <w:gridCol w:w="1925"/>
+        <w:gridCol w:w="1926"/>
+        <w:gridCol w:w="1926"/>
+        <w:gridCol w:w="1926"/>
+      </w:tblGrid>
+      <w:tr>
+        <w:tc>
+          <w:tcPr>
+            <w:tcW w:w="1925" w:type="dxa"/>
+          </w:tcPr>
+          <w:p>
+            <w:pPr>
+              <w:rPr>
+                <w:color w:val="00B0F0"/>
+                <w:lang w:val="en-GB"/>
+              </w:rPr>
+            </w:pPr>
+            <w:r>
+              <w:rPr>
+                <w:color w:val="00B0F0"/>
+                <w:lang w:val="en-GB"/>
+              </w:rPr>
+              <w:t>r10</w:t>
+            </w:r>
+          </w:p>
+        </w:tc>
+        <w:tc>
+          <w:tcPr>
+            <w:tcW w:w="1925" w:type="dxa"/>
+          </w:tcPr>
+          <w:p>
+            <w:pPr>
+              <w:rPr>
+                <w:color w:val="00B0F0"/>
+                <w:lang w:val="en-GB"/>
+              </w:rPr>
+            </w:pPr>
+            <w:r>
+              <w:rPr>
+                <w:color w:val="00B0F0"/>
+                <w:lang w:val="en-GB"/>
+              </w:rPr>
+              <w:t>G10</w:t>
+            </w:r>
+          </w:p>
+        </w:tc>
+        <w:tc>
+          <w:tcPr>
+            <w:tcW w:w="1926" w:type="dxa"/>
+          </w:tcPr>
+          <w:p>
+            <w:pPr>
+              <w:rPr>
+                <w:color w:val="00B0F0"/>
+                <w:lang w:val="en-GB"/>
+              </w:rPr>
+            </w:pPr>
+            <w:r>
+              <w:rPr>
+                <w:color w:val="00B0F0"/>
+                <w:lang w:val="en-GB"/>
+              </w:rPr>
+              <w:t>D4, D6, D8</w:t>
+            </w:r>
+          </w:p>
+        </w:tc>
+        <w:tc>
+          <w:tcPr>
+            <w:tcW w:w="1926" w:type="dxa"/>
+          </w:tcPr>
+          <w:p>
+            <w:pPr>
+              <w:rPr>
+                <w:color w:val="00B0F0"/>
+                <w:lang w:val="en-GB"/>
+              </w:rPr>
+            </w:pPr>
+            <w:r>
+              <w:rPr>
+                <w:color w:val="00B0F0"/>
+                <w:lang w:val="en-GB"/>
+              </w:rPr>
+              <w:t>R9, R15, R19, R20, R21</w:t>
+            </w:r>
+          </w:p>
+        </w:tc>
+        <w:tc>
+          <w:tcPr>
+            <w:tcW w:w="1926" w:type="dxa"/>
+          </w:tcPr>
+          <w:p>
+            <w:pPr>
+              <w:rPr>
+                <w:color w:val="00B0F0"/>
+                <w:lang w:val="en-GB"/>
+              </w:rPr>
+            </w:pPr>
+            <w:r>
+              <w:rPr>
+                <w:color w:val="00B0F0"/>
+                <w:lang w:val="en-GB"/>
+              </w:rPr>
+              <w:t>U3</w:t>
+            </w:r>
+          </w:p>
+        </w:tc>
+      </w:tr>
+      <w:tr>
+        <w:tc>
+          <w:tcPr>
+            <w:tcW w:w="1925" w:type="dxa"/>
+          </w:tcPr>
+          <w:p>
+            <w:pPr>
+              <w:rPr>
+                <w:color w:val="00B0F0"/>
+                <w:highlight w:val="yellow"/>
+                <w:lang w:val="en-GB"/>
+              </w:rPr>
+            </w:pPr>
+            <w:r>
+              <w:rPr>
+                <w:color w:val="00B0F0"/>
+                <w:highlight w:val="yellow"/>
+                <w:lang w:val="en-GB"/>
+              </w:rPr>
+              <w:t>r11</w:t>
+            </w:r>
+          </w:p>
+        </w:tc>
+        <w:tc>
+          <w:tcPr>
+            <w:tcW w:w="1925" w:type="dxa"/>
+          </w:tcPr>
+          <w:p>
+            <w:pPr>
+              <w:rPr>
+                <w:color w:val="00B0F0"/>
+                <w:highlight w:val="yellow"/>
+                <w:lang w:val="en-GB"/>
+              </w:rPr>
+            </w:pPr>
+            <w:r>
+              <w:rPr>
+                <w:color w:val="00B0F0"/>
+                <w:highlight w:val="yellow"/>
+                <w:lang w:val="en-GB"/>
+              </w:rPr>
+              <w:t>G11</w:t>
+            </w:r>
+          </w:p>
+        </w:tc>
+        <w:tc>
+          <w:tcPr>
+            <w:tcW w:w="1926" w:type="dxa"/>
+          </w:tcPr>
+          <w:p>
+            <w:pPr>
+              <w:rPr>
+                <w:color w:val="00B0F0"/>
+                <w:highlight w:val="yellow"/>
+                <w:lang w:val="en-GB"/>
+              </w:rPr>
+            </w:pPr>
+            <w:r>
+              <w:rPr>
+                <w:color w:val="00B0F0"/>
+                <w:highlight w:val="yellow"/>
+                <w:lang w:val="en-GB"/>
+              </w:rPr>
+              <w:t>D3, D4</w:t>
+            </w:r>
+          </w:p>
+        </w:tc>
+        <w:tc>
+          <w:tcPr>
+            <w:tcW w:w="1926" w:type="dxa"/>
+          </w:tcPr>
+          <w:p>
+            <w:pPr>
+              <w:rPr>
+                <w:color w:val="00B0F0"/>
+                <w:highlight w:val="yellow"/>
+                <w:lang w:val="en-GB"/>
+              </w:rPr>
+            </w:pPr>
+            <w:r>
+              <w:rPr>
+                <w:color w:val="00B0F0"/>
+                <w:highlight w:val="yellow"/>
+                <w:lang w:val="en-GB"/>
+              </w:rPr>
+              <w:t>R7, R8, R15, R22</w:t>
+            </w:r>
+          </w:p>
+        </w:tc>
+        <w:tc>
+          <w:tcPr>
+            <w:tcW w:w="1926" w:type="dxa"/>
+          </w:tcPr>
+          <w:p>
+            <w:pPr>
+              <w:rPr>
+                <w:color w:val="00B0F0"/>
+                <w:lang w:val="en-GB"/>
+              </w:rPr>
+            </w:pPr>
+            <w:r>
+              <w:rPr>
+                <w:color w:val="00B0F0"/>
+                <w:highlight w:val="yellow"/>
+                <w:lang w:val="en-GB"/>
+              </w:rPr>
+              <w:t>U7</w:t>
+            </w:r>
+          </w:p>
+        </w:tc>
+      </w:tr>
+    </w:tbl>
+    <w:p>
+      <w:pPr>
+        <w:rPr>
+          <w:color w:val="00B0F0"/>
+          <w:lang w:val="en-GB"/>
+        </w:rPr>
+      </w:pPr>
+    </w:p>
+    <w:p>
+      <w:pPr>
+        <w:rPr>
+          <w:color w:val="00B0F0"/>
+          <w:lang w:val="en-GB"/>
+        </w:rPr>
+      </w:pPr>
+    </w:p>
+    <w:p>
+      <w:pPr>
+        <w:rPr>
+          <w:color w:val="00B0F0"/>
+          <w:lang w:val="en-GB"/>
+        </w:rPr>
+      </w:pPr>
       <w:bookmarkStart w:id="0" w:name="_GoBack"/>
       <w:bookmarkEnd w:id="0"/>
     </w:p>

</xml_diff>

<commit_message>
correct sequence, use case, third chapter
</commit_message>
<xml_diff>
--- a/correzioni.docx
+++ b/correzioni.docx
@@ -456,66 +456,7 @@
           <w:highlight w:val="yellow"/>
           <w:lang w:val="en-GB"/>
         </w:rPr>
-        <w:t>In every moment, an end user can see his activity on the application and so all the past traffic violations he sent.</w:t>
-      </w:r>
-      <w:r>
-        <w:rPr>
-          <w:lang w:val="en-GB"/>
-        </w:rPr>
-        <w:t xml:space="preserve">; 2.2.3 6 </w:t>
-      </w:r>
-      <w:proofErr w:type="spellStart"/>
-      <w:r>
-        <w:rPr>
-          <w:lang w:val="en-GB"/>
-        </w:rPr>
-        <w:t>righe</w:t>
-      </w:r>
-      <w:proofErr w:type="spellEnd"/>
-      <w:r>
-        <w:rPr>
-          <w:lang w:val="en-GB"/>
-        </w:rPr>
-        <w:t xml:space="preserve"> </w:t>
-      </w:r>
-      <w:r>
-        <w:rPr>
-          <w:color w:val="70AD47" w:themeColor="accent6"/>
-          <w:lang w:val="en-GB"/>
-        </w:rPr>
-        <w:t>(</w:t>
-      </w:r>
-      <w:proofErr w:type="spellStart"/>
-      <w:r>
-        <w:rPr>
-          <w:color w:val="70AD47" w:themeColor="accent6"/>
-          <w:lang w:val="en-GB"/>
-        </w:rPr>
-        <w:t>cosa</w:t>
-      </w:r>
-      <w:proofErr w:type="spellEnd"/>
-      <w:r>
-        <w:rPr>
-          <w:color w:val="70AD47" w:themeColor="accent6"/>
-          <w:lang w:val="en-GB"/>
-        </w:rPr>
-        <w:t xml:space="preserve"> </w:t>
-      </w:r>
-      <w:proofErr w:type="spellStart"/>
-      <w:r>
-        <w:rPr>
-          <w:color w:val="70AD47" w:themeColor="accent6"/>
-          <w:lang w:val="en-GB"/>
-        </w:rPr>
-        <w:t>vuol</w:t>
-      </w:r>
-      <w:proofErr w:type="spellEnd"/>
-      <w:r>
-        <w:rPr>
-          <w:color w:val="70AD47" w:themeColor="accent6"/>
-          <w:lang w:val="en-GB"/>
-        </w:rPr>
-        <w:t xml:space="preserve"> dire)</w:t>
+        <w:t>In every moment, an end user can see his activity on the application and so all the past traffic violations he sent</w:t>
       </w:r>
     </w:p>
     <w:p>
@@ -552,7 +493,35 @@
           <w:color w:val="00B0F0"/>
           <w:lang w:val="en-GB"/>
         </w:rPr>
-        <w:t xml:space="preserve"> The end user cannot see the past contribution of other end user.</w:t>
+        <w:t xml:space="preserve"> The end user cannot see the past contribution</w:t>
+      </w:r>
+      <w:r>
+        <w:rPr>
+          <w:color w:val="00B0F0"/>
+          <w:lang w:val="en-GB"/>
+        </w:rPr>
+        <w:t>s</w:t>
+      </w:r>
+      <w:r>
+        <w:rPr>
+          <w:color w:val="00B0F0"/>
+          <w:lang w:val="en-GB"/>
+        </w:rPr>
+        <w:t xml:space="preserve"> of other end user</w:t>
+      </w:r>
+      <w:r>
+        <w:rPr>
+          <w:color w:val="00B0F0"/>
+          <w:lang w:val="en-GB"/>
+        </w:rPr>
+        <w:t>s</w:t>
+      </w:r>
+      <w:r>
+        <w:rPr>
+          <w:color w:val="00B0F0"/>
+          <w:lang w:val="en-GB"/>
+        </w:rPr>
+        <w:t>.</w:t>
       </w:r>
       <w:r>
         <w:rPr>
@@ -1195,89 +1164,12 @@
         <w:rPr>
           <w:lang w:val="en-GB"/>
         </w:rPr>
-        <w:lastRenderedPageBreak/>
         <w:br/>
       </w:r>
-      <w:r>
-        <w:t xml:space="preserve">spiegare i </w:t>
-      </w:r>
-      <w:proofErr w:type="spellStart"/>
-      <w:r>
-        <w:t>sequ</w:t>
-      </w:r>
-      <w:r>
-        <w:t>e</w:t>
-      </w:r>
-      <w:r>
-        <w:t>nce</w:t>
-      </w:r>
-      <w:proofErr w:type="spellEnd"/>
-      <w:r>
-        <w:rPr>
-          <w:color w:val="70AD47" w:themeColor="accent6"/>
-        </w:rPr>
-        <w:t>(fai pure)</w:t>
-      </w:r>
-      <w:r>
-        <w:t xml:space="preserve">; </w:t>
-      </w:r>
-      <w:proofErr w:type="spellStart"/>
-      <w:r>
-        <w:t>sequence</w:t>
-      </w:r>
-      <w:proofErr w:type="spellEnd"/>
-      <w:r>
-        <w:t xml:space="preserve"> 4 solo </w:t>
-      </w:r>
-      <w:proofErr w:type="spellStart"/>
-      <w:r>
-        <w:t>safestreets</w:t>
-      </w:r>
-      <w:proofErr w:type="spellEnd"/>
-      <w:r>
-        <w:t xml:space="preserve"> senza </w:t>
-      </w:r>
-      <w:proofErr w:type="spellStart"/>
-      <w:r>
-        <w:t>application</w:t>
-      </w:r>
-      <w:proofErr w:type="spellEnd"/>
-      <w:r>
-        <w:rPr>
-          <w:color w:val="70AD47" w:themeColor="accent6"/>
-        </w:rPr>
-        <w:t>(fai pure)</w:t>
-      </w:r>
-      <w:r>
-        <w:t xml:space="preserve">; sequence1 pensare se far partire da </w:t>
-      </w:r>
-      <w:proofErr w:type="spellStart"/>
-      <w:r>
-        <w:t>safestreets</w:t>
-      </w:r>
-      <w:proofErr w:type="spellEnd"/>
-      <w:r>
-        <w:t xml:space="preserve">; </w:t>
-      </w:r>
-      <w:r>
-        <w:rPr>
-          <w:color w:val="70AD47" w:themeColor="accent6"/>
-        </w:rPr>
-        <w:t xml:space="preserve">(secondo me no, però c’è da togliere anche qui </w:t>
-      </w:r>
-      <w:proofErr w:type="spellStart"/>
-      <w:r>
-        <w:rPr>
-          <w:color w:val="70AD47" w:themeColor="accent6"/>
-        </w:rPr>
-        <w:t>application</w:t>
-      </w:r>
-      <w:proofErr w:type="spellEnd"/>
-      <w:r>
-        <w:rPr>
-          <w:color w:val="70AD47" w:themeColor="accent6"/>
-        </w:rPr>
-        <w:t>)</w:t>
+      <w:bookmarkStart w:id="0" w:name="_GoBack"/>
+      <w:bookmarkEnd w:id="0"/>
+      <w:r>
+        <w:t xml:space="preserve"> </w:t>
       </w:r>
     </w:p>
     <w:p>
@@ -1290,6 +1182,7 @@
         <w:rPr>
           <w:color w:val="00B0F0"/>
         </w:rPr>
+        <w:lastRenderedPageBreak/>
         <w:t xml:space="preserve">aggiungere g10 e </w:t>
       </w:r>
       <w:r>
@@ -1298,6 +1191,47 @@
           <w:highlight w:val="yellow"/>
         </w:rPr>
         <w:t>g11</w:t>
+      </w:r>
+    </w:p>
+    <w:p>
+      <w:pPr>
+        <w:rPr>
+          <w:color w:val="FF0000"/>
+        </w:rPr>
+      </w:pPr>
+      <w:r>
+        <w:rPr>
+          <w:color w:val="FF0000"/>
+        </w:rPr>
+        <w:t xml:space="preserve">Io toglierei la </w:t>
+      </w:r>
+      <w:proofErr w:type="spellStart"/>
+      <w:r>
+        <w:rPr>
+          <w:color w:val="FF0000"/>
+        </w:rPr>
+        <w:t>collonna</w:t>
+      </w:r>
+      <w:proofErr w:type="spellEnd"/>
+      <w:r>
+        <w:rPr>
+          <w:color w:val="FF0000"/>
+        </w:rPr>
+        <w:t xml:space="preserve"> </w:t>
+      </w:r>
+      <w:proofErr w:type="spellStart"/>
+      <w:r>
+        <w:rPr>
+          <w:color w:val="FF0000"/>
+        </w:rPr>
+        <w:t>row</w:t>
+      </w:r>
+      <w:proofErr w:type="spellEnd"/>
+      <w:r>
+        <w:rPr>
+          <w:color w:val="FF0000"/>
+        </w:rPr>
+        <w:t xml:space="preserve"> nella matrice perché è un po’ inutile e al primo sguardo sembra un requisito</w:t>
       </w:r>
     </w:p>
     <w:p>
@@ -1362,385 +1296,369 @@
     <w:p>
       <w:pPr>
         <w:rPr>
-          <w:color w:val="70AD47" w:themeColor="accent6"/>
-        </w:rPr>
-      </w:pPr>
-      <w:r>
-        <w:t>nel documento dice che le statistiche devono avere diversi livelli di visibilità</w:t>
-      </w:r>
-      <w:r>
-        <w:rPr>
-          <w:color w:val="70AD47" w:themeColor="accent6"/>
-        </w:rPr>
-        <w:t>(i diversi livelli di visibilità da noi sono dati differenziando le cose che i vari utenti possono vedere, comunque si può differenziare anche specificatamente le statistiche ma ormai mi sembra un po’ tardi)</w:t>
+          <w:color w:val="00B0F0"/>
+          <w:lang w:val="en-GB"/>
+        </w:rPr>
+      </w:pPr>
+      <w:proofErr w:type="gramStart"/>
+      <w:r>
+        <w:rPr>
+          <w:color w:val="00B0F0"/>
+          <w:lang w:val="en-GB"/>
+        </w:rPr>
+        <w:t>G10 An authority sho</w:t>
+      </w:r>
+      <w:r>
+        <w:rPr>
+          <w:color w:val="00B0F0"/>
+          <w:lang w:val="en-GB"/>
+        </w:rPr>
+        <w:t>u</w:t>
+      </w:r>
+      <w:r>
+        <w:rPr>
+          <w:color w:val="00B0F0"/>
+          <w:lang w:val="en-GB"/>
+        </w:rPr>
+        <w:t>ld be able to inform other authorities about its intentions to g</w:t>
+      </w:r>
+      <w:r>
+        <w:rPr>
+          <w:color w:val="00B0F0"/>
+          <w:lang w:val="en-GB"/>
+        </w:rPr>
+        <w:t>o to verify a traffic violation</w:t>
+      </w:r>
+      <w:r>
+        <w:rPr>
+          <w:color w:val="00B0F0"/>
+          <w:lang w:val="en-GB"/>
+        </w:rPr>
+        <w:br/>
+      </w:r>
+      <w:r>
+        <w:rPr>
+          <w:color w:val="00B0F0"/>
+          <w:lang w:val="en-GB"/>
+        </w:rPr>
+        <w:t xml:space="preserve">R9When an authority logs in from his device, SafeStreets must </w:t>
+      </w:r>
+      <w:proofErr w:type="spellStart"/>
+      <w:r>
+        <w:rPr>
+          <w:color w:val="00B0F0"/>
+          <w:lang w:val="en-GB"/>
+        </w:rPr>
+        <w:t>allowhim</w:t>
+      </w:r>
+      <w:proofErr w:type="spellEnd"/>
+      <w:r>
+        <w:rPr>
+          <w:color w:val="00B0F0"/>
+          <w:lang w:val="en-GB"/>
+        </w:rPr>
+        <w:t xml:space="preserve"> to see information about the traffic violations sent by the </w:t>
+      </w:r>
+      <w:proofErr w:type="spellStart"/>
+      <w:r>
+        <w:rPr>
+          <w:color w:val="00B0F0"/>
+          <w:lang w:val="en-GB"/>
+        </w:rPr>
+        <w:t>endusers</w:t>
+      </w:r>
+      <w:proofErr w:type="spellEnd"/>
+      <w:r>
+        <w:rPr>
+          <w:color w:val="00B0F0"/>
+          <w:lang w:val="en-GB"/>
+        </w:rPr>
+        <w:br/>
+      </w:r>
+      <w:r>
+        <w:rPr>
+          <w:color w:val="00B0F0"/>
+          <w:lang w:val="en-GB"/>
+        </w:rPr>
+        <w:t xml:space="preserve">R15When a user logs in, SafeStreets must recognise him and his role(end user, authority or municipality), such that to provide him </w:t>
+      </w:r>
+      <w:proofErr w:type="spellStart"/>
+      <w:r>
+        <w:rPr>
+          <w:color w:val="00B0F0"/>
+          <w:lang w:val="en-GB"/>
+        </w:rPr>
+        <w:t>theright</w:t>
+      </w:r>
+      <w:proofErr w:type="spellEnd"/>
+      <w:r>
+        <w:rPr>
+          <w:color w:val="00B0F0"/>
+          <w:lang w:val="en-GB"/>
+        </w:rPr>
+        <w:t xml:space="preserve"> features.</w:t>
+      </w:r>
+      <w:r>
+        <w:rPr>
+          <w:color w:val="00B0F0"/>
+          <w:lang w:val="en-GB"/>
+        </w:rPr>
+        <w:br/>
+      </w:r>
+      <w:r>
+        <w:rPr>
+          <w:color w:val="00B0F0"/>
+          <w:lang w:val="en-GB"/>
+        </w:rPr>
+        <w:t xml:space="preserve">R19When an authority user is notified, </w:t>
+      </w:r>
+      <w:proofErr w:type="spellStart"/>
+      <w:r>
+        <w:rPr>
+          <w:color w:val="00B0F0"/>
+          <w:lang w:val="en-GB"/>
+        </w:rPr>
+        <w:t>SafeStreet</w:t>
+      </w:r>
+      <w:proofErr w:type="spellEnd"/>
+      <w:r>
+        <w:rPr>
+          <w:color w:val="00B0F0"/>
+          <w:lang w:val="en-GB"/>
+        </w:rPr>
+        <w:t xml:space="preserve"> software must </w:t>
+      </w:r>
+      <w:proofErr w:type="spellStart"/>
+      <w:r>
+        <w:rPr>
+          <w:color w:val="00B0F0"/>
+          <w:lang w:val="en-GB"/>
+        </w:rPr>
+        <w:t>allowhim</w:t>
+      </w:r>
+      <w:proofErr w:type="spellEnd"/>
+      <w:r>
+        <w:rPr>
+          <w:color w:val="00B0F0"/>
+          <w:lang w:val="en-GB"/>
+        </w:rPr>
+        <w:t xml:space="preserve"> to warn other authorities that have received the same </w:t>
+      </w:r>
+      <w:proofErr w:type="spellStart"/>
+      <w:r>
+        <w:rPr>
+          <w:color w:val="00B0F0"/>
+          <w:lang w:val="en-GB"/>
+        </w:rPr>
+        <w:t>notifi</w:t>
+      </w:r>
+      <w:proofErr w:type="spellEnd"/>
+      <w:r>
+        <w:rPr>
+          <w:color w:val="00B0F0"/>
+          <w:lang w:val="en-GB"/>
+        </w:rPr>
+        <w:t xml:space="preserve">-cation that he is going to check the violation so that not too </w:t>
+      </w:r>
+      <w:proofErr w:type="spellStart"/>
+      <w:r>
+        <w:rPr>
+          <w:color w:val="00B0F0"/>
+          <w:lang w:val="en-GB"/>
+        </w:rPr>
+        <w:t>manyauthorities</w:t>
+      </w:r>
+      <w:proofErr w:type="spellEnd"/>
+      <w:r>
+        <w:rPr>
+          <w:color w:val="00B0F0"/>
+          <w:lang w:val="en-GB"/>
+        </w:rPr>
+        <w:t xml:space="preserve"> deal with the same violation</w:t>
+      </w:r>
+      <w:r>
+        <w:rPr>
+          <w:color w:val="00B0F0"/>
+          <w:lang w:val="en-GB"/>
+        </w:rPr>
+        <w:br/>
+      </w:r>
+      <w:r>
+        <w:rPr>
+          <w:color w:val="00B0F0"/>
+          <w:lang w:val="en-GB"/>
+        </w:rPr>
+        <w:t xml:space="preserve">R20When an authority checks a violation, the System must not </w:t>
+      </w:r>
+      <w:proofErr w:type="spellStart"/>
+      <w:r>
+        <w:rPr>
+          <w:color w:val="00B0F0"/>
+          <w:lang w:val="en-GB"/>
+        </w:rPr>
+        <w:t>allowother</w:t>
+      </w:r>
+      <w:proofErr w:type="spellEnd"/>
+      <w:r>
+        <w:rPr>
+          <w:color w:val="00B0F0"/>
+          <w:lang w:val="en-GB"/>
+        </w:rPr>
+        <w:t xml:space="preserve"> authorities to check it (with “check a violation” it is </w:t>
+      </w:r>
+      <w:proofErr w:type="spellStart"/>
+      <w:r>
+        <w:rPr>
+          <w:color w:val="00B0F0"/>
+          <w:lang w:val="en-GB"/>
+        </w:rPr>
+        <w:t>meantthat</w:t>
+      </w:r>
+      <w:proofErr w:type="spellEnd"/>
+      <w:r>
+        <w:rPr>
+          <w:color w:val="00B0F0"/>
+          <w:lang w:val="en-GB"/>
+        </w:rPr>
+        <w:t xml:space="preserve"> the authority expresses to the System the willingness of </w:t>
+      </w:r>
+      <w:proofErr w:type="spellStart"/>
+      <w:r>
+        <w:rPr>
+          <w:color w:val="00B0F0"/>
+          <w:lang w:val="en-GB"/>
+        </w:rPr>
+        <w:t>goingverify</w:t>
+      </w:r>
+      <w:proofErr w:type="spellEnd"/>
+      <w:r>
+        <w:rPr>
+          <w:color w:val="00B0F0"/>
+          <w:lang w:val="en-GB"/>
+        </w:rPr>
+        <w:t xml:space="preserve"> it in person).</w:t>
+      </w:r>
+      <w:r>
+        <w:rPr>
+          <w:color w:val="00B0F0"/>
+          <w:lang w:val="en-GB"/>
+        </w:rPr>
+        <w:br/>
+      </w:r>
+      <w:proofErr w:type="gramEnd"/>
+      <w:r>
+        <w:rPr>
+          <w:color w:val="00B0F0"/>
+          <w:lang w:val="en-GB"/>
+        </w:rPr>
+        <w:t xml:space="preserve">R21When  an  authority  is  warned  about  a  violation  checked  by  an-other authority, the System must not allow him to check the </w:t>
+      </w:r>
+      <w:proofErr w:type="spellStart"/>
+      <w:r>
+        <w:rPr>
+          <w:color w:val="00B0F0"/>
+          <w:lang w:val="en-GB"/>
+        </w:rPr>
+        <w:t>vio-lation</w:t>
+      </w:r>
+      <w:proofErr w:type="spellEnd"/>
+      <w:r>
+        <w:rPr>
+          <w:color w:val="00B0F0"/>
+          <w:lang w:val="en-GB"/>
+        </w:rPr>
+        <w:t xml:space="preserve"> again</w:t>
+      </w:r>
+      <w:r>
+        <w:rPr>
+          <w:color w:val="00B0F0"/>
+          <w:lang w:val="en-GB"/>
+        </w:rPr>
+        <w:br/>
+      </w:r>
+      <w:r>
+        <w:rPr>
+          <w:color w:val="00B0F0"/>
+          <w:lang w:val="en-GB"/>
+        </w:rPr>
+        <w:t xml:space="preserve">D4A  user  (End  user,  Authority  or  municipality)  knows  </w:t>
+      </w:r>
+      <w:proofErr w:type="spellStart"/>
+      <w:r>
+        <w:rPr>
+          <w:color w:val="00B0F0"/>
+          <w:lang w:val="en-GB"/>
+        </w:rPr>
+        <w:t>SafeStreetsand</w:t>
+      </w:r>
+      <w:proofErr w:type="spellEnd"/>
+      <w:r>
+        <w:rPr>
+          <w:color w:val="00B0F0"/>
+          <w:lang w:val="en-GB"/>
+        </w:rPr>
+        <w:t xml:space="preserve"> has a device on which there is SafeStreets software and inter-net connection.</w:t>
+      </w:r>
+      <w:r>
+        <w:rPr>
+          <w:color w:val="00B0F0"/>
+          <w:lang w:val="en-GB"/>
+        </w:rPr>
+        <w:br/>
+      </w:r>
+      <w:r>
+        <w:rPr>
+          <w:color w:val="00B0F0"/>
+          <w:lang w:val="en-GB"/>
+        </w:rPr>
+        <w:t xml:space="preserve">D6Users  report  a  violation  from  the  position  where  the  </w:t>
+      </w:r>
+      <w:proofErr w:type="spellStart"/>
+      <w:r>
+        <w:rPr>
+          <w:color w:val="00B0F0"/>
+          <w:lang w:val="en-GB"/>
+        </w:rPr>
+        <w:t>violationoccurred</w:t>
+      </w:r>
+      <w:proofErr w:type="spellEnd"/>
+      <w:r>
+        <w:rPr>
+          <w:color w:val="00B0F0"/>
+          <w:lang w:val="en-GB"/>
+        </w:rPr>
+        <w:br/>
+      </w:r>
+      <w:r>
+        <w:rPr>
+          <w:color w:val="00B0F0"/>
+          <w:lang w:val="en-GB"/>
+        </w:rPr>
+        <w:t>D8An authority user is able to reach the position of a violations whennotified.D9An authority has a device on which there is a GPS sensor.</w:t>
       </w:r>
     </w:p>
     <w:p>
       <w:pPr>
         <w:rPr>
-          <w:color w:val="00B0F0"/>
-          <w:lang w:val="en-GB"/>
-        </w:rPr>
-      </w:pPr>
-      <w:proofErr w:type="gramStart"/>
-      <w:r>
-        <w:rPr>
-          <w:color w:val="00B0F0"/>
-          <w:lang w:val="en-GB"/>
-        </w:rPr>
-        <w:t>G10 An authority sho</w:t>
-      </w:r>
-      <w:r>
-        <w:rPr>
-          <w:color w:val="00B0F0"/>
-          <w:lang w:val="en-GB"/>
-        </w:rPr>
-        <w:t>u</w:t>
-      </w:r>
-      <w:r>
-        <w:rPr>
-          <w:color w:val="00B0F0"/>
-          <w:lang w:val="en-GB"/>
-        </w:rPr>
-        <w:t>ld be able to inform other authorities about its intentions to g</w:t>
-      </w:r>
-      <w:r>
-        <w:rPr>
-          <w:color w:val="00B0F0"/>
-          <w:lang w:val="en-GB"/>
-        </w:rPr>
-        <w:t>o to verify a traffic violation</w:t>
-      </w:r>
-      <w:r>
-        <w:rPr>
-          <w:color w:val="00B0F0"/>
-          <w:lang w:val="en-GB"/>
-        </w:rPr>
-        <w:br/>
-      </w:r>
-      <w:r>
-        <w:rPr>
-          <w:color w:val="00B0F0"/>
-          <w:lang w:val="en-GB"/>
-        </w:rPr>
-        <w:t xml:space="preserve">R9When an authority logs in from his device, SafeStreets must </w:t>
-      </w:r>
-      <w:proofErr w:type="spellStart"/>
-      <w:r>
-        <w:rPr>
-          <w:color w:val="00B0F0"/>
-          <w:lang w:val="en-GB"/>
-        </w:rPr>
-        <w:t>allowhim</w:t>
-      </w:r>
-      <w:proofErr w:type="spellEnd"/>
-      <w:r>
-        <w:rPr>
-          <w:color w:val="00B0F0"/>
-          <w:lang w:val="en-GB"/>
-        </w:rPr>
-        <w:t xml:space="preserve"> to see information about the traffic violations sent by the </w:t>
-      </w:r>
-      <w:proofErr w:type="spellStart"/>
-      <w:r>
-        <w:rPr>
-          <w:color w:val="00B0F0"/>
-          <w:lang w:val="en-GB"/>
-        </w:rPr>
-        <w:t>endusers</w:t>
-      </w:r>
-      <w:proofErr w:type="spellEnd"/>
-      <w:r>
-        <w:rPr>
-          <w:color w:val="00B0F0"/>
-          <w:lang w:val="en-GB"/>
-        </w:rPr>
-        <w:br/>
-      </w:r>
-      <w:r>
-        <w:rPr>
-          <w:color w:val="00B0F0"/>
-          <w:lang w:val="en-GB"/>
-        </w:rPr>
-        <w:t xml:space="preserve">R15When a user logs in, SafeStreets must recognise him and his role(end user, authority or municipality), such that to provide him </w:t>
-      </w:r>
-      <w:proofErr w:type="spellStart"/>
-      <w:r>
-        <w:rPr>
-          <w:color w:val="00B0F0"/>
-          <w:lang w:val="en-GB"/>
-        </w:rPr>
-        <w:t>theright</w:t>
-      </w:r>
-      <w:proofErr w:type="spellEnd"/>
-      <w:r>
-        <w:rPr>
-          <w:color w:val="00B0F0"/>
-          <w:lang w:val="en-GB"/>
-        </w:rPr>
-        <w:t xml:space="preserve"> features.</w:t>
-      </w:r>
-      <w:r>
-        <w:rPr>
-          <w:color w:val="00B0F0"/>
-          <w:lang w:val="en-GB"/>
-        </w:rPr>
-        <w:br/>
-      </w:r>
-      <w:r>
-        <w:rPr>
-          <w:color w:val="00B0F0"/>
-          <w:lang w:val="en-GB"/>
-        </w:rPr>
-        <w:t xml:space="preserve">R19When an authority user is notified, </w:t>
-      </w:r>
-      <w:proofErr w:type="spellStart"/>
-      <w:r>
-        <w:rPr>
-          <w:color w:val="00B0F0"/>
-          <w:lang w:val="en-GB"/>
-        </w:rPr>
-        <w:t>SafeStreet</w:t>
-      </w:r>
-      <w:proofErr w:type="spellEnd"/>
-      <w:r>
-        <w:rPr>
-          <w:color w:val="00B0F0"/>
-          <w:lang w:val="en-GB"/>
-        </w:rPr>
-        <w:t xml:space="preserve"> software must </w:t>
-      </w:r>
-      <w:proofErr w:type="spellStart"/>
-      <w:r>
-        <w:rPr>
-          <w:color w:val="00B0F0"/>
-          <w:lang w:val="en-GB"/>
-        </w:rPr>
-        <w:t>allowhim</w:t>
-      </w:r>
-      <w:proofErr w:type="spellEnd"/>
-      <w:r>
-        <w:rPr>
-          <w:color w:val="00B0F0"/>
-          <w:lang w:val="en-GB"/>
-        </w:rPr>
-        <w:t xml:space="preserve"> to warn other authorities that have received the same </w:t>
-      </w:r>
-      <w:proofErr w:type="spellStart"/>
-      <w:r>
-        <w:rPr>
-          <w:color w:val="00B0F0"/>
-          <w:lang w:val="en-GB"/>
-        </w:rPr>
-        <w:t>notifi</w:t>
-      </w:r>
-      <w:proofErr w:type="spellEnd"/>
-      <w:r>
-        <w:rPr>
-          <w:color w:val="00B0F0"/>
-          <w:lang w:val="en-GB"/>
-        </w:rPr>
-        <w:t xml:space="preserve">-cation that he is going to check the violation so that not too </w:t>
-      </w:r>
-      <w:proofErr w:type="spellStart"/>
-      <w:r>
-        <w:rPr>
-          <w:color w:val="00B0F0"/>
-          <w:lang w:val="en-GB"/>
-        </w:rPr>
-        <w:t>manyauthorities</w:t>
-      </w:r>
-      <w:proofErr w:type="spellEnd"/>
-      <w:r>
-        <w:rPr>
-          <w:color w:val="00B0F0"/>
-          <w:lang w:val="en-GB"/>
-        </w:rPr>
-        <w:t xml:space="preserve"> deal with the same violation</w:t>
-      </w:r>
-      <w:r>
-        <w:rPr>
-          <w:color w:val="00B0F0"/>
-          <w:lang w:val="en-GB"/>
-        </w:rPr>
-        <w:br/>
-      </w:r>
-      <w:r>
-        <w:rPr>
-          <w:color w:val="00B0F0"/>
-          <w:lang w:val="en-GB"/>
-        </w:rPr>
-        <w:t xml:space="preserve">R20When an authority checks a violation, the System must not </w:t>
-      </w:r>
-      <w:proofErr w:type="spellStart"/>
-      <w:r>
-        <w:rPr>
-          <w:color w:val="00B0F0"/>
-          <w:lang w:val="en-GB"/>
-        </w:rPr>
-        <w:t>allowother</w:t>
-      </w:r>
-      <w:proofErr w:type="spellEnd"/>
-      <w:r>
-        <w:rPr>
-          <w:color w:val="00B0F0"/>
-          <w:lang w:val="en-GB"/>
-        </w:rPr>
-        <w:t xml:space="preserve"> authorities to check it (with “check a violation” it is </w:t>
-      </w:r>
-      <w:proofErr w:type="spellStart"/>
-      <w:r>
-        <w:rPr>
-          <w:color w:val="00B0F0"/>
-          <w:lang w:val="en-GB"/>
-        </w:rPr>
-        <w:t>meantthat</w:t>
-      </w:r>
-      <w:proofErr w:type="spellEnd"/>
-      <w:r>
-        <w:rPr>
-          <w:color w:val="00B0F0"/>
-          <w:lang w:val="en-GB"/>
-        </w:rPr>
-        <w:t xml:space="preserve"> the authority expresses to the System the willingness of </w:t>
-      </w:r>
-      <w:proofErr w:type="spellStart"/>
-      <w:r>
-        <w:rPr>
-          <w:color w:val="00B0F0"/>
-          <w:lang w:val="en-GB"/>
-        </w:rPr>
-        <w:t>goingverify</w:t>
-      </w:r>
-      <w:proofErr w:type="spellEnd"/>
-      <w:r>
-        <w:rPr>
-          <w:color w:val="00B0F0"/>
-          <w:lang w:val="en-GB"/>
-        </w:rPr>
-        <w:t xml:space="preserve"> it in person).</w:t>
-      </w:r>
-      <w:r>
-        <w:rPr>
-          <w:color w:val="00B0F0"/>
-          <w:lang w:val="en-GB"/>
-        </w:rPr>
-        <w:br/>
-      </w:r>
-      <w:proofErr w:type="gramEnd"/>
-      <w:r>
-        <w:rPr>
-          <w:color w:val="00B0F0"/>
-          <w:lang w:val="en-GB"/>
-        </w:rPr>
-        <w:t xml:space="preserve">R21When  an  authority  is  warned  about  a  violation  checked  by  an-other authority, the System must not allow him to check the </w:t>
-      </w:r>
-      <w:proofErr w:type="spellStart"/>
-      <w:r>
-        <w:rPr>
-          <w:color w:val="00B0F0"/>
-          <w:lang w:val="en-GB"/>
-        </w:rPr>
-        <w:t>vio-lation</w:t>
-      </w:r>
-      <w:proofErr w:type="spellEnd"/>
-      <w:r>
-        <w:rPr>
-          <w:color w:val="00B0F0"/>
-          <w:lang w:val="en-GB"/>
-        </w:rPr>
-        <w:t xml:space="preserve"> again</w:t>
-      </w:r>
-      <w:r>
-        <w:rPr>
-          <w:color w:val="00B0F0"/>
-          <w:lang w:val="en-GB"/>
-        </w:rPr>
-        <w:br/>
-      </w:r>
-      <w:r>
-        <w:rPr>
-          <w:color w:val="00B0F0"/>
-          <w:lang w:val="en-GB"/>
-        </w:rPr>
-        <w:t xml:space="preserve">D4A  user  (End  user,  Authority  or  municipality)  knows  </w:t>
-      </w:r>
-      <w:proofErr w:type="spellStart"/>
-      <w:r>
-        <w:rPr>
-          <w:color w:val="00B0F0"/>
-          <w:lang w:val="en-GB"/>
-        </w:rPr>
-        <w:t>SafeStreetsand</w:t>
-      </w:r>
-      <w:proofErr w:type="spellEnd"/>
-      <w:r>
-        <w:rPr>
-          <w:color w:val="00B0F0"/>
-          <w:lang w:val="en-GB"/>
-        </w:rPr>
-        <w:t xml:space="preserve"> has a device on which there is SafeStreets software and inter-net connection.</w:t>
-      </w:r>
-      <w:r>
-        <w:rPr>
-          <w:color w:val="00B0F0"/>
-          <w:lang w:val="en-GB"/>
-        </w:rPr>
-        <w:br/>
-      </w:r>
-      <w:r>
-        <w:rPr>
-          <w:color w:val="00B0F0"/>
-          <w:lang w:val="en-GB"/>
-        </w:rPr>
-        <w:t xml:space="preserve">D6Users  report  a  violation  from  the  position  where  the  </w:t>
-      </w:r>
-      <w:proofErr w:type="spellStart"/>
-      <w:r>
-        <w:rPr>
-          <w:color w:val="00B0F0"/>
-          <w:lang w:val="en-GB"/>
-        </w:rPr>
-        <w:t>violationoccurred</w:t>
-      </w:r>
-      <w:proofErr w:type="spellEnd"/>
-      <w:r>
-        <w:rPr>
-          <w:color w:val="00B0F0"/>
-          <w:lang w:val="en-GB"/>
-        </w:rPr>
-        <w:br/>
-      </w:r>
-      <w:r>
-        <w:rPr>
-          <w:color w:val="00B0F0"/>
-          <w:lang w:val="en-GB"/>
-        </w:rPr>
-        <w:t>D8An authority user is able to reach the position of a violations whennotified.D9An authority has a device on which there is a GPS sensor.</w:t>
+          <w:color w:val="FF0000"/>
+        </w:rPr>
+      </w:pPr>
+      <w:r>
+        <w:rPr>
+          <w:color w:val="FF0000"/>
+        </w:rPr>
+        <w:t>Togliere R19 e R20 e R21 da G8</w:t>
+      </w:r>
+      <w:r>
+        <w:rPr>
+          <w:color w:val="FF0000"/>
+        </w:rPr>
+        <w:t xml:space="preserve"> e Togliere U3 da G8 nella matrice</w:t>
       </w:r>
     </w:p>
     <w:p>
       <w:pPr>
         <w:rPr>
-          <w:color w:val="FF0000"/>
-        </w:rPr>
-      </w:pPr>
-      <w:r>
-        <w:rPr>
-          <w:color w:val="FF0000"/>
-        </w:rPr>
-        <w:t>Togliere R19 e R20 e R21 da G8</w:t>
-      </w:r>
-      <w:r>
-        <w:rPr>
-          <w:color w:val="FF0000"/>
-        </w:rPr>
-        <w:t xml:space="preserve"> e Togliere U3 da G8 nella matrice</w:t>
-      </w:r>
-    </w:p>
-    <w:p>
-      <w:pPr>
-        <w:rPr>
           <w:color w:val="00B0F0"/>
           <w:lang w:val="en-GB"/>
         </w:rPr>
@@ -2001,7 +1919,6 @@
           <w:highlight w:val="yellow"/>
           <w:lang w:val="en-GB"/>
         </w:rPr>
-        <w:lastRenderedPageBreak/>
         <w:t>D4A  user</w:t>
       </w:r>
       <w:proofErr w:type="gramEnd"/>
@@ -2289,19 +2206,97 @@
       <w:pPr>
         <w:rPr>
           <w:color w:val="00B0F0"/>
-          <w:lang w:val="en-GB"/>
-        </w:rPr>
-      </w:pPr>
-    </w:p>
-    <w:p>
-      <w:pPr>
-        <w:rPr>
-          <w:color w:val="00B0F0"/>
-          <w:lang w:val="en-GB"/>
-        </w:rPr>
-      </w:pPr>
-      <w:bookmarkStart w:id="0" w:name="_GoBack"/>
-      <w:bookmarkEnd w:id="0"/>
+        </w:rPr>
+      </w:pPr>
+      <w:r>
+        <w:rPr>
+          <w:color w:val="00B0F0"/>
+        </w:rPr>
+        <w:t xml:space="preserve">Mettere da qualche parte che abbiamo usato latex, mockflow.com e </w:t>
+      </w:r>
+      <w:proofErr w:type="spellStart"/>
+      <w:r>
+        <w:rPr>
+          <w:color w:val="00B0F0"/>
+        </w:rPr>
+        <w:t>staruml</w:t>
+      </w:r>
+      <w:proofErr w:type="spellEnd"/>
+      <w:r>
+        <w:rPr>
+          <w:color w:val="00B0F0"/>
+        </w:rPr>
+        <w:br/>
+        <w:t>latex è scritto all’inizio</w:t>
+      </w:r>
+      <w:r>
+        <w:rPr>
+          <w:color w:val="00B0F0"/>
+        </w:rPr>
+        <w:br/>
+      </w:r>
+      <w:proofErr w:type="spellStart"/>
+      <w:r>
+        <w:rPr>
+          <w:color w:val="00B0F0"/>
+        </w:rPr>
+        <w:t>mockflow</w:t>
+      </w:r>
+      <w:proofErr w:type="spellEnd"/>
+      <w:r>
+        <w:rPr>
+          <w:color w:val="00B0F0"/>
+        </w:rPr>
+        <w:t xml:space="preserve"> si può mettere la </w:t>
+      </w:r>
+      <w:proofErr w:type="spellStart"/>
+      <w:r>
+        <w:rPr>
+          <w:color w:val="00B0F0"/>
+        </w:rPr>
+        <w:t>reference</w:t>
+      </w:r>
+      <w:proofErr w:type="spellEnd"/>
+      <w:r>
+        <w:rPr>
+          <w:color w:val="00B0F0"/>
+        </w:rPr>
+        <w:t xml:space="preserve"> nella didascalia della figura</w:t>
+      </w:r>
+      <w:r>
+        <w:rPr>
+          <w:color w:val="00B0F0"/>
+        </w:rPr>
+        <w:br/>
+      </w:r>
+      <w:proofErr w:type="spellStart"/>
+      <w:r>
+        <w:rPr>
+          <w:color w:val="00B0F0"/>
+        </w:rPr>
+        <w:t>staruml</w:t>
+      </w:r>
+      <w:proofErr w:type="spellEnd"/>
+      <w:r>
+        <w:rPr>
+          <w:color w:val="00B0F0"/>
+        </w:rPr>
+        <w:t xml:space="preserve"> si può fare la </w:t>
+      </w:r>
+      <w:proofErr w:type="spellStart"/>
+      <w:r>
+        <w:rPr>
+          <w:color w:val="00B0F0"/>
+        </w:rPr>
+        <w:t>reference</w:t>
+      </w:r>
+      <w:proofErr w:type="spellEnd"/>
+      <w:r>
+        <w:rPr>
+          <w:color w:val="00B0F0"/>
+        </w:rPr>
+        <w:t xml:space="preserve"> la prima volta che viene citato UML</w:t>
+      </w:r>
     </w:p>
     <w:sectPr>
       <w:pgSz w:w="11906" w:h="16838"/>

</xml_diff>